<commit_message>
New translations email t-1 [template] partner email – if rsvp no.docx (Spanish)
</commit_message>
<xml_diff>
--- a/public/email/crowdin/translations/es/Email T-1 [TEMPLATE] Partner email – if RSVP no.docx
+++ b/public/email/crowdin/translations/es/Email T-1 [TEMPLATE] Partner email – if RSVP no.docx
@@ -16,14 +16,14 @@
             <w:color w:val="1155cc"/>
             <w:u w:val="single"/>
           </w:rPr>
-          <w:t>English</w:t>
+          <w:t>Inglés</w:t>
         </w:r>
       </w:hyperlink>
       <w:r>
         <w:rPr>
           <w:color w:val="ff0000"/>
         </w:rPr>
-        <w:t xml:space="preserve"> / Portuguese / French / Thai / Vietnamese / Spanish</w:t>
+        <w:t xml:space="preserve"> / Portugués / Francés / Tailandés / Vietnamita / Español</w:t>
       </w:r>
     </w:p>
     <w:p>
@@ -45,7 +45,7 @@
         <w:pStyle w:val="P68B1DB1-Normal2"/>
       </w:pPr>
       <w:r>
-        <w:t>English</w:t>
+        <w:t>Inglés</w:t>
       </w:r>
     </w:p>
     <w:p/>
@@ -93,7 +93,7 @@
               <w:rPr>
                 <w:b w:val="1"/>
               </w:rPr>
-              <w:t>Brief</w:t>
+              <w:t>Breve</w:t>
             </w:r>
             <w:r>
               <w:t>:</w:t>
@@ -105,7 +105,7 @@
               <w:spacing w:line="240" w:lineRule="auto"/>
             </w:pPr>
             <w:r>
-              <w:t xml:space="preserve">An email sent to partners in the target country who have RSVPed no. It will be sent via customer.io</w:t>
+              <w:t xml:space="preserve">An email sent to partners in the target country who have RSVPed no. Se enviará a través de customer.io</w:t>
             </w:r>
           </w:p>
           <w:p>
@@ -123,7 +123,7 @@
               <w:rPr>
                 <w:b w:val="1"/>
               </w:rPr>
-              <w:t xml:space="preserve">Target audience</w:t>
+              <w:t xml:space="preserve">Público objetivo</w:t>
             </w:r>
             <w:r>
               <w:t>:</w:t>
@@ -182,7 +182,7 @@
         <w:pStyle w:val="P68B1DB1-Normal3"/>
       </w:pPr>
       <w:r>
-        <w:t xml:space="preserve">We’ll miss you at the </w:t>
+        <w:t xml:space="preserve">¡Te echaremos de menos en </w:t>
       </w:r>
       <w:r>
         <w:rPr>
@@ -197,7 +197,7 @@
     <w:p/>
     <w:p>
       <w:r>
-        <w:t xml:space="preserve">Dear </w:t>
+        <w:t xml:space="preserve">Estimado </w:t>
       </w:r>
       <w:r>
         <w:rPr>
@@ -215,7 +215,7 @@
         <w:spacing w:after="200" w:lineRule="auto"/>
       </w:pPr>
       <w:r>
-        <w:t xml:space="preserve">Thank you for taking the time to respond to our invitation to the upcoming </w:t>
+        <w:t xml:space="preserve">Gracias por tomarte el tiempo de responder a nuestra invitación a la próxima </w:t>
       </w:r>
       <w:r>
         <w:rPr>
@@ -224,7 +224,7 @@
         <w:t xml:space="preserve">[EVENT NAME]</w:t>
       </w:r>
       <w:r>
-        <w:t xml:space="preserve">. We were really looking forward to seeing you there.</w:t>
+        <w:t xml:space="preserve">. Teníamos muchas ganas de verte allí.</w:t>
       </w:r>
     </w:p>
     <w:p>
@@ -232,7 +232,7 @@
         <w:spacing w:after="200" w:lineRule="auto"/>
       </w:pPr>
       <w:r>
-        <w:t xml:space="preserve">Even though we’re disappointed we can’t meet you, we understand that scheduling conflicts and other commitments sometimes come up. </w:t>
+        <w:t xml:space="preserve">Aunque nos decepciona no poder reunirnos contigo, entendemos que a veces surgen conflictos de programación y otros compromisos. </w:t>
       </w:r>
     </w:p>
     <w:p>
@@ -240,7 +240,7 @@
         <w:spacing w:after="200" w:lineRule="auto"/>
       </w:pPr>
       <w:r>
-        <w:t xml:space="preserve">If you’re comfortable sharing it with us, we’d like to know why you responded no. Please reply to this email as your feedback could help us make improvements in our event planning processes and better serve you in the future.</w:t>
+        <w:t xml:space="preserve">Si te sientes cómodo compartiéndolo con nosotros, nos gustaría saber por qué respondiste que no. Por favor responde a este correo electrónico, ya que tus comentarios podrían ayudarnos a mejorar nuestros procesos de planificación de eventos y brindarte un mejor servicio en el futuro.</w:t>
       </w:r>
     </w:p>
     <w:p>
@@ -248,7 +248,7 @@
         <w:spacing w:after="200" w:lineRule="auto"/>
       </w:pPr>
       <w:r>
-        <w:t xml:space="preserve">We hope to see you at our future events. </w:t>
+        <w:t xml:space="preserve">Esperamos verte en nuestros próximos eventos. </w:t>
       </w:r>
     </w:p>
     <w:p>
@@ -257,7 +257,7 @@
       </w:pPr>
       <w:commentRangeStart w:id="0"/>
       <w:r>
-        <w:t xml:space="preserve">If you have any questions, please contact us via </w:t>
+        <w:t xml:space="preserve">Si tienes alguna pregunta, entra en contacto con nosotros por </w:t>
       </w:r>
       <w:hyperlink r:id="rId7">
         <w:r>
@@ -269,7 +269,7 @@
         </w:r>
       </w:hyperlink>
       <w:r>
-        <w:t xml:space="preserve"> or </w:t>
+        <w:t xml:space="preserve"> o </w:t>
       </w:r>
       <w:hyperlink r:id="rId8">
         <w:r>
@@ -289,7 +289,7 @@
         <w:spacing w:after="200" w:lineRule="auto"/>
       </w:pPr>
       <w:r>
-        <w:t xml:space="preserve">If you have any questions, please contact your country manager, </w:t>
+        <w:t xml:space="preserve">Si tienes alguna pregunta, entra en contacto con el gestor de tu país </w:t>
       </w:r>
       <w:r>
         <w:rPr>
@@ -298,7 +298,7 @@
         <w:t>[NAME]</w:t>
       </w:r>
       <w:r>
-        <w:t xml:space="preserve">, at </w:t>
+        <w:t xml:space="preserve">, en </w:t>
       </w:r>
       <w:r>
         <w:rPr>
@@ -307,7 +307,7 @@
         <w:t xml:space="preserve">[EMAIL ADDRESS]</w:t>
       </w:r>
       <w:r>
-        <w:t xml:space="preserve"> or </w:t>
+        <w:t xml:space="preserve"> o </w:t>
       </w:r>
       <w:r>
         <w:rPr>
@@ -369,7 +369,7 @@
         <w:pStyle w:val="P68B1DB1-Normal4"/>
       </w:pPr>
       <w:r>
-        <w:t xml:space="preserve">choose either one</w:t>
+        <w:t xml:space="preserve">elija uno de los dos</w:t>
       </w:r>
     </w:p>
   </w:comment>

</xml_diff>